<commit_message>
added Q6 in assignment.docx
</commit_message>
<xml_diff>
--- a/assignment.docx
+++ b/assignment.docx
@@ -37,6 +37,7 @@
       <w:r>
         <w:rPr>
           <w:rFonts w:ascii="Times New Roman" w:hAnsi="Times New Roman" w:cs="Times New Roman"/>
+          <w:noProof/>
           <w:sz w:val="24"/>
           <w:szCs w:val="24"/>
         </w:rPr>
@@ -104,6 +105,7 @@
       <w:r>
         <w:rPr>
           <w:rFonts w:ascii="Times New Roman" w:hAnsi="Times New Roman" w:cs="Times New Roman"/>
+          <w:noProof/>
           <w:sz w:val="24"/>
           <w:szCs w:val="24"/>
         </w:rPr>
@@ -164,6 +166,7 @@
       <w:r>
         <w:rPr>
           <w:rFonts w:ascii="Times New Roman" w:hAnsi="Times New Roman" w:cs="Times New Roman"/>
+          <w:noProof/>
           <w:sz w:val="24"/>
           <w:szCs w:val="24"/>
         </w:rPr>
@@ -223,6 +226,7 @@
       <w:r>
         <w:rPr>
           <w:rFonts w:ascii="Times New Roman" w:hAnsi="Times New Roman" w:cs="Times New Roman"/>
+          <w:noProof/>
           <w:sz w:val="24"/>
           <w:szCs w:val="24"/>
         </w:rPr>
@@ -282,6 +286,7 @@
       <w:r>
         <w:rPr>
           <w:rFonts w:ascii="Times New Roman" w:hAnsi="Times New Roman" w:cs="Times New Roman"/>
+          <w:noProof/>
           <w:sz w:val="24"/>
           <w:szCs w:val="24"/>
         </w:rPr>
@@ -339,6 +344,48 @@
         <w:lastRenderedPageBreak/>
         <w:t xml:space="preserve">Q6. </w:t>
       </w:r>
+      <w:r>
+        <w:rPr>
+          <w:rFonts w:ascii="Times New Roman" w:hAnsi="Times New Roman" w:cs="Times New Roman"/>
+          <w:sz w:val="24"/>
+          <w:szCs w:val="24"/>
+        </w:rPr>
+        <w:drawing>
+          <wp:inline distT="0" distB="0" distL="0" distR="0" wp14:anchorId="42E28810" wp14:editId="5E6F13AB">
+            <wp:extent cx="5731510" cy="3368040"/>
+            <wp:effectExtent l="0" t="0" r="2540" b="3810"/>
+            <wp:docPr id="1777271354" name="Picture 1"/>
+            <wp:cNvGraphicFramePr>
+              <a:graphicFrameLocks xmlns:a="http://schemas.openxmlformats.org/drawingml/2006/main" noChangeAspect="1"/>
+            </wp:cNvGraphicFramePr>
+            <a:graphic xmlns:a="http://schemas.openxmlformats.org/drawingml/2006/main">
+              <a:graphicData uri="http://schemas.openxmlformats.org/drawingml/2006/picture">
+                <pic:pic xmlns:pic="http://schemas.openxmlformats.org/drawingml/2006/picture">
+                  <pic:nvPicPr>
+                    <pic:cNvPr id="1777271354" name=""/>
+                    <pic:cNvPicPr/>
+                  </pic:nvPicPr>
+                  <pic:blipFill>
+                    <a:blip r:embed="rId13"/>
+                    <a:stretch>
+                      <a:fillRect/>
+                    </a:stretch>
+                  </pic:blipFill>
+                  <pic:spPr>
+                    <a:xfrm>
+                      <a:off x="0" y="0"/>
+                      <a:ext cx="5731510" cy="3368040"/>
+                    </a:xfrm>
+                    <a:prstGeom prst="rect">
+                      <a:avLst/>
+                    </a:prstGeom>
+                  </pic:spPr>
+                </pic:pic>
+              </a:graphicData>
+            </a:graphic>
+          </wp:inline>
+        </w:drawing>
+      </w:r>
     </w:p>
     <w:p>
       <w:pPr>
@@ -367,6 +414,7 @@
       <w:r>
         <w:rPr>
           <w:rFonts w:ascii="Times New Roman" w:hAnsi="Times New Roman" w:cs="Times New Roman"/>
+          <w:noProof/>
           <w:sz w:val="24"/>
           <w:szCs w:val="24"/>
         </w:rPr>
@@ -386,7 +434,7 @@
                     <pic:cNvPicPr/>
                   </pic:nvPicPr>
                   <pic:blipFill>
-                    <a:blip r:embed="rId13"/>
+                    <a:blip r:embed="rId14"/>
                     <a:stretch>
                       <a:fillRect/>
                     </a:stretch>

</xml_diff>